<commit_message>
redo files to corrects emails
</commit_message>
<xml_diff>
--- a/NWFLUG/mtg-2019-06-03/bay-beacon-email-2019-05-11.docx
+++ b/NWFLUG/mtg-2019-06-03/bay-beacon-email-2019-05-11.docx
@@ -23,7 +23,7 @@
         <w:pStyle w:val="BodyText"/>
       </w:pPr>
       <w:r>
-        <w:t xml:space="preserve">SUBJ: 2019 Meeting of the Northwest Florida Linux User Group (NWFLUG)</w:t>
+        <w:t xml:space="preserve">SUBJ: June 2019 Meeting of the Northwest Florida Linux User Group (NWFLUG)</w:t>
       </w:r>
     </w:p>
     <w:p>
@@ -224,7 +224,7 @@
     </w:lvl>
   </w:abstractNum>
   <w:abstractNum w:abstractNumId="990">
-    <w:nsid w:val="d3727fa7"/>
+    <w:nsid w:val="4a13da0e"/>
     <w:multiLevelType w:val="multilevel"/>
     <w:lvl w:ilvl="0">
       <w:numFmt w:val="bullet"/>

</xml_diff>